<commit_message>
Setup project structure and CI/CD
</commit_message>
<xml_diff>
--- a/notes.docx
+++ b/notes.docx
@@ -1,6 +1,6 @@
 
 <file path=word/document.xml><?xml version="1.0" encoding="utf-8"?>
-<w:document xmlns:wpc="http://schemas.microsoft.com/office/word/2010/wordprocessingCanvas" xmlns:cx="http://schemas.microsoft.com/office/drawing/2014/chartex" xmlns:cx1="http://schemas.microsoft.com/office/drawing/2015/9/8/chartex" xmlns:cx2="http://schemas.microsoft.com/office/drawing/2015/10/21/chartex" xmlns:cx3="http://schemas.microsoft.com/office/drawing/2016/5/9/chartex" xmlns:cx4="http://schemas.microsoft.com/office/drawing/2016/5/10/chartex" xmlns:cx5="http://schemas.microsoft.com/office/drawing/2016/5/11/chartex" xmlns:cx6="http://schemas.microsoft.com/office/drawing/2016/5/12/chartex" xmlns:cx7="http://schemas.microsoft.com/office/drawing/2016/5/13/chartex" xmlns:cx8="http://schemas.microsoft.com/office/drawing/2016/5/14/chartex" xmlns:mc="http://schemas.openxmlformats.org/markup-compatibility/2006" xmlns:aink="http://schemas.microsoft.com/office/drawing/2016/ink" xmlns:am3d="http://schemas.microsoft.com/office/drawing/2017/model3d" xmlns:o="urn:schemas-microsoft-com:office:office" xmlns:oel="http://schemas.microsoft.com/office/2019/extlst" xmlns:r="http://schemas.openxmlformats.org/officeDocument/2006/relationships" xmlns:m="http://schemas.openxmlformats.org/officeDocument/2006/math" xmlns:v="urn:schemas-microsoft-com:vml" xmlns:wp14="http://schemas.microsoft.com/office/word/2010/wordprocessingDrawing" xmlns:wp="http://schemas.openxmlformats.org/drawingml/2006/wordprocessingDrawing" xmlns:w10="urn:schemas-microsoft-com:office:word" xmlns:w="http://schemas.openxmlformats.org/wordprocessingml/2006/main" xmlns:w14="http://schemas.microsoft.com/office/word/2010/wordml" xmlns:w15="http://schemas.microsoft.com/office/word/2012/wordml" xmlns:w16cex="http://schemas.microsoft.com/office/word/2018/wordml/cex" xmlns:w16cid="http://schemas.microsoft.com/office/word/2016/wordml/cid" xmlns:w16="http://schemas.microsoft.com/office/word/2018/wordml" xmlns:w16sdtdh="http://schemas.microsoft.com/office/word/2020/wordml/sdtdatahash" xmlns:w16se="http://schemas.microsoft.com/office/word/2015/wordml/symex" xmlns:wpg="http://schemas.microsoft.com/office/word/2010/wordprocessingGroup" xmlns:wpi="http://schemas.microsoft.com/office/word/2010/wordprocessingInk" xmlns:wne="http://schemas.microsoft.com/office/word/2006/wordml" xmlns:wps="http://schemas.microsoft.com/office/word/2010/wordprocessingShape" mc:Ignorable="w14 w15 w16se w16cid w16 w16cex w16sdtdh wp14">
+<w:document xmlns:wpc="http://schemas.microsoft.com/office/word/2010/wordprocessingCanvas" xmlns:cx="http://schemas.microsoft.com/office/drawing/2014/chartex" xmlns:cx1="http://schemas.microsoft.com/office/drawing/2015/9/8/chartex" xmlns:cx2="http://schemas.microsoft.com/office/drawing/2015/10/21/chartex" xmlns:cx3="http://schemas.microsoft.com/office/drawing/2016/5/9/chartex" xmlns:cx4="http://schemas.microsoft.com/office/drawing/2016/5/10/chartex" xmlns:cx5="http://schemas.microsoft.com/office/drawing/2016/5/11/chartex" xmlns:cx6="http://schemas.microsoft.com/office/drawing/2016/5/12/chartex" xmlns:cx7="http://schemas.microsoft.com/office/drawing/2016/5/13/chartex" xmlns:cx8="http://schemas.microsoft.com/office/drawing/2016/5/14/chartex" xmlns:mc="http://schemas.openxmlformats.org/markup-compatibility/2006" xmlns:aink="http://schemas.microsoft.com/office/drawing/2016/ink" xmlns:am3d="http://schemas.microsoft.com/office/drawing/2017/model3d" xmlns:o="urn:schemas-microsoft-com:office:office" xmlns:oel="http://schemas.microsoft.com/office/2019/extlst" xmlns:r="http://schemas.openxmlformats.org/officeDocument/2006/relationships" xmlns:m="http://schemas.openxmlformats.org/officeDocument/2006/math" xmlns:v="urn:schemas-microsoft-com:vml" xmlns:wp14="http://schemas.microsoft.com/office/word/2010/wordprocessingDrawing" xmlns:wp="http://schemas.openxmlformats.org/drawingml/2006/wordprocessingDrawing" xmlns:w10="urn:schemas-microsoft-com:office:word" xmlns:w="http://schemas.openxmlformats.org/wordprocessingml/2006/main" xmlns:w14="http://schemas.microsoft.com/office/word/2010/wordml" xmlns:w15="http://schemas.microsoft.com/office/word/2012/wordml" xmlns:w16cex="http://schemas.microsoft.com/office/word/2018/wordml/cex" xmlns:w16cid="http://schemas.microsoft.com/office/word/2016/wordml/cid" xmlns:w16="http://schemas.microsoft.com/office/word/2018/wordml" xmlns:w16du="http://schemas.microsoft.com/office/word/2023/wordml/word16du" xmlns:w16sdtdh="http://schemas.microsoft.com/office/word/2020/wordml/sdtdatahash" xmlns:w16se="http://schemas.microsoft.com/office/word/2015/wordml/symex" xmlns:wpg="http://schemas.microsoft.com/office/word/2010/wordprocessingGroup" xmlns:wpi="http://schemas.microsoft.com/office/word/2010/wordprocessingInk" xmlns:wne="http://schemas.microsoft.com/office/word/2006/wordml" xmlns:wps="http://schemas.microsoft.com/office/word/2010/wordprocessingShape" mc:Ignorable="w14 w15 w16se w16cid w16 w16cex w16sdtdh w16du wp14">
   <w:body>
     <w:p>
       <w:pPr>
@@ -8,23 +8,46 @@
           <w:rFonts w:ascii="Palatino Linotype" w:hAnsi="Palatino Linotype"/>
           <w:sz w:val="32"/>
           <w:szCs w:val="32"/>
-        </w:rPr>
-      </w:pPr>
-      <w:r>
-        <w:rPr>
-          <w:rFonts w:ascii="Palatino Linotype" w:hAnsi="Palatino Linotype"/>
-          <w:sz w:val="32"/>
-          <w:szCs w:val="32"/>
-        </w:rPr>
-        <w:t>Links úteis:</w:t>
-      </w:r>
-    </w:p>
-    <w:p>
-      <w:pPr>
-        <w:rPr>
-          <w:rFonts w:ascii="Palatino Linotype" w:hAnsi="Palatino Linotype"/>
-          <w:sz w:val="32"/>
-          <w:szCs w:val="32"/>
+          <w:lang w:val="en-US"/>
+        </w:rPr>
+      </w:pPr>
+      <w:r>
+        <w:rPr>
+          <w:rFonts w:ascii="Palatino Linotype" w:hAnsi="Palatino Linotype"/>
+          <w:sz w:val="32"/>
+          <w:szCs w:val="32"/>
+          <w:lang w:val="en-US"/>
+        </w:rPr>
+        <w:t xml:space="preserve">Links </w:t>
+      </w:r>
+      <w:proofErr w:type="spellStart"/>
+      <w:r>
+        <w:rPr>
+          <w:rFonts w:ascii="Palatino Linotype" w:hAnsi="Palatino Linotype"/>
+          <w:sz w:val="32"/>
+          <w:szCs w:val="32"/>
+          <w:lang w:val="en-US"/>
+        </w:rPr>
+        <w:t>úteis</w:t>
+      </w:r>
+      <w:proofErr w:type="spellEnd"/>
+      <w:r>
+        <w:rPr>
+          <w:rFonts w:ascii="Palatino Linotype" w:hAnsi="Palatino Linotype"/>
+          <w:sz w:val="32"/>
+          <w:szCs w:val="32"/>
+          <w:lang w:val="en-US"/>
+        </w:rPr>
+        <w:t>:</w:t>
+      </w:r>
+    </w:p>
+    <w:p>
+      <w:pPr>
+        <w:rPr>
+          <w:rFonts w:ascii="Palatino Linotype" w:hAnsi="Palatino Linotype"/>
+          <w:sz w:val="32"/>
+          <w:szCs w:val="32"/>
+          <w:lang w:val="en-US"/>
         </w:rPr>
       </w:pPr>
       <w:hyperlink r:id="rId5" w:history="1">
@@ -34,6 +57,7 @@
             <w:rFonts w:ascii="Palatino Linotype" w:hAnsi="Palatino Linotype"/>
             <w:sz w:val="32"/>
             <w:szCs w:val="32"/>
+            <w:lang w:val="en-US"/>
           </w:rPr>
           <w:t>https://github.com/pyenv-win/pyenv-win</w:t>
         </w:r>
@@ -45,15 +69,17 @@
           <w:rFonts w:ascii="Palatino Linotype" w:hAnsi="Palatino Linotype"/>
           <w:sz w:val="32"/>
           <w:szCs w:val="32"/>
-        </w:rPr>
-      </w:pPr>
-      <w:hyperlink r:id="rId6" w:history="1">
+          <w:lang w:val="en-US"/>
+        </w:rPr>
+      </w:pPr>
+      <w:hyperlink r:id="rId6" w:anchor=":~:text=PS%20C%3A%5CUsers%5CLINQ%3E%20Set%2DExecutionPolicy%20RemoteSigned" w:history="1">
         <w:r>
           <w:rPr>
             <w:rStyle w:val="Hyperlink"/>
             <w:rFonts w:ascii="Palatino Linotype" w:hAnsi="Palatino Linotype"/>
             <w:sz w:val="32"/>
             <w:szCs w:val="32"/>
+            <w:lang w:val="en-US"/>
           </w:rPr>
           <w:t>https://pt.stackoverflow.com/questions/220078/o-que-significa-o-erro-execu%C3%A7%C3%A3o-de-scripts-foi-desabilitada-neste-sistema#:~:text=PS%20C%3A%5CUsers%5CLINQ%3E%20Set%2DExecutionPolicy%20RemoteSigned</w:t>
         </w:r>
@@ -65,6 +91,7 @@
           <w:rFonts w:ascii="Palatino Linotype" w:hAnsi="Palatino Linotype"/>
           <w:sz w:val="32"/>
           <w:szCs w:val="32"/>
+          <w:lang w:val="en-US"/>
         </w:rPr>
       </w:pPr>
     </w:p>
@@ -285,15 +312,13 @@
           <w:rFonts w:ascii="Palatino Linotype" w:hAnsi="Palatino Linotype"/>
           <w:sz w:val="32"/>
           <w:szCs w:val="32"/>
-          <w:lang w:val="en-US"/>
-        </w:rPr>
-      </w:pPr>
-      <w:r>
-        <w:rPr>
-          <w:rFonts w:ascii="Palatino Linotype" w:hAnsi="Palatino Linotype"/>
-          <w:sz w:val="32"/>
-          <w:szCs w:val="32"/>
-          <w:lang w:val="en-US"/>
+        </w:rPr>
+      </w:pPr>
+      <w:r>
+        <w:rPr>
+          <w:rFonts w:ascii="Palatino Linotype" w:hAnsi="Palatino Linotype"/>
+          <w:sz w:val="32"/>
+          <w:szCs w:val="32"/>
         </w:rPr>
         <w:t xml:space="preserve">- </w:t>
       </w:r>
@@ -303,7 +328,6 @@
           <w:rFonts w:ascii="Palatino Linotype" w:hAnsi="Palatino Linotype"/>
           <w:sz w:val="32"/>
           <w:szCs w:val="32"/>
-          <w:lang w:val="en-US"/>
         </w:rPr>
         <w:t>setei</w:t>
       </w:r>
@@ -313,19 +337,73 @@
           <w:rFonts w:ascii="Palatino Linotype" w:hAnsi="Palatino Linotype"/>
           <w:sz w:val="32"/>
           <w:szCs w:val="32"/>
-          <w:lang w:val="en-US"/>
-        </w:rPr>
-        <w:t xml:space="preserve"> o power shell 7 no vs co</w:t>
-      </w:r>
-      <w:r>
-        <w:rPr>
-          <w:rFonts w:ascii="Palatino Linotype" w:hAnsi="Palatino Linotype"/>
-          <w:sz w:val="32"/>
-          <w:szCs w:val="32"/>
-          <w:lang w:val="en-US"/>
-        </w:rPr>
-        <w:t>de</w:t>
-      </w:r>
+        </w:rPr>
+        <w:t xml:space="preserve"> o </w:t>
+      </w:r>
+      <w:proofErr w:type="spellStart"/>
+      <w:r>
+        <w:rPr>
+          <w:rFonts w:ascii="Palatino Linotype" w:hAnsi="Palatino Linotype"/>
+          <w:sz w:val="32"/>
+          <w:szCs w:val="32"/>
+        </w:rPr>
+        <w:t>power</w:t>
+      </w:r>
+      <w:proofErr w:type="spellEnd"/>
+      <w:r>
+        <w:rPr>
+          <w:rFonts w:ascii="Palatino Linotype" w:hAnsi="Palatino Linotype"/>
+          <w:sz w:val="32"/>
+          <w:szCs w:val="32"/>
+        </w:rPr>
+        <w:t xml:space="preserve"> </w:t>
+      </w:r>
+      <w:proofErr w:type="spellStart"/>
+      <w:r>
+        <w:rPr>
+          <w:rFonts w:ascii="Palatino Linotype" w:hAnsi="Palatino Linotype"/>
+          <w:sz w:val="32"/>
+          <w:szCs w:val="32"/>
+        </w:rPr>
+        <w:t>shell</w:t>
+      </w:r>
+      <w:proofErr w:type="spellEnd"/>
+      <w:r>
+        <w:rPr>
+          <w:rFonts w:ascii="Palatino Linotype" w:hAnsi="Palatino Linotype"/>
+          <w:sz w:val="32"/>
+          <w:szCs w:val="32"/>
+        </w:rPr>
+        <w:t xml:space="preserve"> 7 no </w:t>
+      </w:r>
+      <w:proofErr w:type="spellStart"/>
+      <w:r>
+        <w:rPr>
+          <w:rFonts w:ascii="Palatino Linotype" w:hAnsi="Palatino Linotype"/>
+          <w:sz w:val="32"/>
+          <w:szCs w:val="32"/>
+        </w:rPr>
+        <w:t>vs</w:t>
+      </w:r>
+      <w:proofErr w:type="spellEnd"/>
+      <w:r>
+        <w:rPr>
+          <w:rFonts w:ascii="Palatino Linotype" w:hAnsi="Palatino Linotype"/>
+          <w:sz w:val="32"/>
+          <w:szCs w:val="32"/>
+        </w:rPr>
+        <w:t xml:space="preserve"> </w:t>
+      </w:r>
+      <w:proofErr w:type="spellStart"/>
+      <w:r>
+        <w:rPr>
+          <w:rFonts w:ascii="Palatino Linotype" w:hAnsi="Palatino Linotype"/>
+          <w:sz w:val="32"/>
+          <w:szCs w:val="32"/>
+        </w:rPr>
+        <w:t>code</w:t>
+      </w:r>
+      <w:proofErr w:type="spellEnd"/>
     </w:p>
     <w:p>
       <w:pPr>
@@ -500,6 +578,7 @@
       <w:r>
         <w:rPr>
           <w:rFonts w:ascii="Palatino Linotype" w:hAnsi="Palatino Linotype"/>
+          <w:noProof/>
           <w:sz w:val="32"/>
           <w:szCs w:val="32"/>
         </w:rPr>
@@ -580,6 +659,7 @@
       <w:r>
         <w:rPr>
           <w:rFonts w:ascii="Palatino Linotype" w:hAnsi="Palatino Linotype"/>
+          <w:noProof/>
           <w:sz w:val="32"/>
           <w:szCs w:val="32"/>
         </w:rPr>
@@ -987,13 +1067,15 @@
           <w:rFonts w:ascii="Palatino Linotype" w:hAnsi="Palatino Linotype"/>
           <w:sz w:val="32"/>
           <w:szCs w:val="32"/>
-        </w:rPr>
-      </w:pPr>
-      <w:r>
-        <w:rPr>
-          <w:rFonts w:ascii="Palatino Linotype" w:hAnsi="Palatino Linotype"/>
-          <w:sz w:val="32"/>
-          <w:szCs w:val="32"/>
+          <w:lang w:val="en-US"/>
+        </w:rPr>
+      </w:pPr>
+      <w:r>
+        <w:rPr>
+          <w:rFonts w:ascii="Palatino Linotype" w:hAnsi="Palatino Linotype"/>
+          <w:sz w:val="32"/>
+          <w:szCs w:val="32"/>
+          <w:lang w:val="en-US"/>
         </w:rPr>
         <w:t>- Canvas</w:t>
       </w:r>
@@ -1004,83 +1086,64 @@
           <w:rFonts w:ascii="Palatino Linotype" w:hAnsi="Palatino Linotype"/>
           <w:sz w:val="32"/>
           <w:szCs w:val="32"/>
-        </w:rPr>
-      </w:pPr>
-      <w:r>
-        <w:rPr>
-          <w:rFonts w:ascii="Palatino Linotype" w:hAnsi="Palatino Linotype"/>
-          <w:sz w:val="32"/>
-          <w:szCs w:val="32"/>
-        </w:rPr>
-        <w:t>- Escopo</w:t>
-      </w:r>
-    </w:p>
-    <w:p>
-      <w:pPr>
-        <w:rPr>
-          <w:rFonts w:ascii="Palatino Linotype" w:hAnsi="Palatino Linotype"/>
-          <w:sz w:val="32"/>
-          <w:szCs w:val="32"/>
-        </w:rPr>
-      </w:pPr>
-      <w:r>
-        <w:rPr>
-          <w:rFonts w:ascii="Palatino Linotype" w:hAnsi="Palatino Linotype"/>
-          <w:sz w:val="32"/>
-          <w:szCs w:val="32"/>
+          <w:lang w:val="en-US"/>
+        </w:rPr>
+      </w:pPr>
+      <w:r>
+        <w:rPr>
+          <w:rFonts w:ascii="Palatino Linotype" w:hAnsi="Palatino Linotype"/>
+          <w:sz w:val="32"/>
+          <w:szCs w:val="32"/>
+          <w:lang w:val="en-US"/>
         </w:rPr>
         <w:t xml:space="preserve">- </w:t>
       </w:r>
-      <w:r>
-        <w:rPr>
-          <w:rFonts w:ascii="Palatino Linotype" w:hAnsi="Palatino Linotype"/>
-          <w:sz w:val="32"/>
-          <w:szCs w:val="32"/>
-        </w:rPr>
-        <w:t xml:space="preserve">Project </w:t>
-      </w:r>
       <w:proofErr w:type="spellStart"/>
       <w:r>
         <w:rPr>
           <w:rFonts w:ascii="Palatino Linotype" w:hAnsi="Palatino Linotype"/>
           <w:sz w:val="32"/>
           <w:szCs w:val="32"/>
-        </w:rPr>
-        <w:t>Specification</w:t>
+          <w:lang w:val="en-US"/>
+        </w:rPr>
+        <w:t>Escopo</w:t>
       </w:r>
       <w:proofErr w:type="spellEnd"/>
-      <w:r>
-        <w:rPr>
-          <w:rFonts w:ascii="Palatino Linotype" w:hAnsi="Palatino Linotype"/>
-          <w:sz w:val="32"/>
-          <w:szCs w:val="32"/>
-        </w:rPr>
-        <w:t xml:space="preserve"> </w:t>
-      </w:r>
-      <w:proofErr w:type="spellStart"/>
-      <w:r>
-        <w:rPr>
-          <w:rFonts w:ascii="Palatino Linotype" w:hAnsi="Palatino Linotype"/>
-          <w:sz w:val="32"/>
-          <w:szCs w:val="32"/>
-        </w:rPr>
-        <w:t>Document</w:t>
-      </w:r>
-      <w:proofErr w:type="spellEnd"/>
-    </w:p>
-    <w:p>
-      <w:pPr>
-        <w:rPr>
-          <w:rFonts w:ascii="Palatino Linotype" w:hAnsi="Palatino Linotype"/>
-          <w:sz w:val="32"/>
-          <w:szCs w:val="32"/>
-        </w:rPr>
-      </w:pPr>
-      <w:r>
-        <w:rPr>
-          <w:rFonts w:ascii="Palatino Linotype" w:hAnsi="Palatino Linotype"/>
-          <w:sz w:val="32"/>
-          <w:szCs w:val="32"/>
+    </w:p>
+    <w:p>
+      <w:pPr>
+        <w:rPr>
+          <w:rFonts w:ascii="Palatino Linotype" w:hAnsi="Palatino Linotype"/>
+          <w:sz w:val="32"/>
+          <w:szCs w:val="32"/>
+          <w:lang w:val="en-US"/>
+        </w:rPr>
+      </w:pPr>
+      <w:r>
+        <w:rPr>
+          <w:rFonts w:ascii="Palatino Linotype" w:hAnsi="Palatino Linotype"/>
+          <w:sz w:val="32"/>
+          <w:szCs w:val="32"/>
+          <w:lang w:val="en-US"/>
+        </w:rPr>
+        <w:t>- Project Specification Document</w:t>
+      </w:r>
+    </w:p>
+    <w:p>
+      <w:pPr>
+        <w:rPr>
+          <w:rFonts w:ascii="Palatino Linotype" w:hAnsi="Palatino Linotype"/>
+          <w:sz w:val="32"/>
+          <w:szCs w:val="32"/>
+          <w:lang w:val="en-US"/>
+        </w:rPr>
+      </w:pPr>
+      <w:r>
+        <w:rPr>
+          <w:rFonts w:ascii="Palatino Linotype" w:hAnsi="Palatino Linotype"/>
+          <w:sz w:val="32"/>
+          <w:szCs w:val="32"/>
+          <w:lang w:val="en-US"/>
         </w:rPr>
         <w:t>- 5W2H</w:t>
       </w:r>
@@ -1091,69 +1154,55 @@
           <w:rFonts w:ascii="Palatino Linotype" w:hAnsi="Palatino Linotype"/>
           <w:sz w:val="32"/>
           <w:szCs w:val="32"/>
-        </w:rPr>
-      </w:pPr>
-      <w:r>
-        <w:rPr>
-          <w:rFonts w:ascii="Palatino Linotype" w:hAnsi="Palatino Linotype"/>
-          <w:sz w:val="32"/>
-          <w:szCs w:val="32"/>
+          <w:lang w:val="en-US"/>
+        </w:rPr>
+      </w:pPr>
+      <w:r>
+        <w:rPr>
+          <w:rFonts w:ascii="Palatino Linotype" w:hAnsi="Palatino Linotype"/>
+          <w:sz w:val="32"/>
+          <w:szCs w:val="32"/>
+          <w:lang w:val="en-US"/>
         </w:rPr>
         <w:tab/>
-        <w:t xml:space="preserve">- </w:t>
-      </w:r>
-      <w:proofErr w:type="spellStart"/>
-      <w:r>
-        <w:rPr>
-          <w:rFonts w:ascii="Palatino Linotype" w:hAnsi="Palatino Linotype"/>
-          <w:sz w:val="32"/>
-          <w:szCs w:val="32"/>
-        </w:rPr>
-        <w:t>What</w:t>
-      </w:r>
-      <w:proofErr w:type="spellEnd"/>
-    </w:p>
-    <w:p>
-      <w:pPr>
-        <w:rPr>
-          <w:rFonts w:ascii="Palatino Linotype" w:hAnsi="Palatino Linotype"/>
-          <w:sz w:val="32"/>
-          <w:szCs w:val="32"/>
-        </w:rPr>
-      </w:pPr>
-      <w:r>
-        <w:rPr>
-          <w:rFonts w:ascii="Palatino Linotype" w:hAnsi="Palatino Linotype"/>
-          <w:sz w:val="32"/>
-          <w:szCs w:val="32"/>
+        <w:t>- What</w:t>
+      </w:r>
+    </w:p>
+    <w:p>
+      <w:pPr>
+        <w:rPr>
+          <w:rFonts w:ascii="Palatino Linotype" w:hAnsi="Palatino Linotype"/>
+          <w:sz w:val="32"/>
+          <w:szCs w:val="32"/>
+          <w:lang w:val="en-US"/>
+        </w:rPr>
+      </w:pPr>
+      <w:r>
+        <w:rPr>
+          <w:rFonts w:ascii="Palatino Linotype" w:hAnsi="Palatino Linotype"/>
+          <w:sz w:val="32"/>
+          <w:szCs w:val="32"/>
+          <w:lang w:val="en-US"/>
         </w:rPr>
         <w:tab/>
-        <w:t xml:space="preserve">- </w:t>
-      </w:r>
-      <w:proofErr w:type="spellStart"/>
-      <w:r>
-        <w:rPr>
-          <w:rFonts w:ascii="Palatino Linotype" w:hAnsi="Palatino Linotype"/>
-          <w:sz w:val="32"/>
-          <w:szCs w:val="32"/>
-        </w:rPr>
-        <w:t>Why</w:t>
-      </w:r>
-      <w:proofErr w:type="spellEnd"/>
-    </w:p>
-    <w:p>
-      <w:pPr>
-        <w:rPr>
-          <w:rFonts w:ascii="Palatino Linotype" w:hAnsi="Palatino Linotype"/>
-          <w:sz w:val="32"/>
-          <w:szCs w:val="32"/>
-        </w:rPr>
-      </w:pPr>
-      <w:r>
-        <w:rPr>
-          <w:rFonts w:ascii="Palatino Linotype" w:hAnsi="Palatino Linotype"/>
-          <w:sz w:val="32"/>
-          <w:szCs w:val="32"/>
+        <w:t>- Why</w:t>
+      </w:r>
+    </w:p>
+    <w:p>
+      <w:pPr>
+        <w:rPr>
+          <w:rFonts w:ascii="Palatino Linotype" w:hAnsi="Palatino Linotype"/>
+          <w:sz w:val="32"/>
+          <w:szCs w:val="32"/>
+          <w:lang w:val="en-US"/>
+        </w:rPr>
+      </w:pPr>
+      <w:r>
+        <w:rPr>
+          <w:rFonts w:ascii="Palatino Linotype" w:hAnsi="Palatino Linotype"/>
+          <w:sz w:val="32"/>
+          <w:szCs w:val="32"/>
+          <w:lang w:val="en-US"/>
         </w:rPr>
         <w:tab/>
         <w:t>- Where</w:t>
@@ -1165,13 +1214,15 @@
           <w:rFonts w:ascii="Palatino Linotype" w:hAnsi="Palatino Linotype"/>
           <w:sz w:val="32"/>
           <w:szCs w:val="32"/>
-        </w:rPr>
-      </w:pPr>
-      <w:r>
-        <w:rPr>
-          <w:rFonts w:ascii="Palatino Linotype" w:hAnsi="Palatino Linotype"/>
-          <w:sz w:val="32"/>
-          <w:szCs w:val="32"/>
+          <w:lang w:val="en-US"/>
+        </w:rPr>
+      </w:pPr>
+      <w:r>
+        <w:rPr>
+          <w:rFonts w:ascii="Palatino Linotype" w:hAnsi="Palatino Linotype"/>
+          <w:sz w:val="32"/>
+          <w:szCs w:val="32"/>
+          <w:lang w:val="en-US"/>
         </w:rPr>
         <w:tab/>
         <w:t>- When</w:t>
@@ -1183,13 +1234,15 @@
           <w:rFonts w:ascii="Palatino Linotype" w:hAnsi="Palatino Linotype"/>
           <w:sz w:val="32"/>
           <w:szCs w:val="32"/>
-        </w:rPr>
-      </w:pPr>
-      <w:r>
-        <w:rPr>
-          <w:rFonts w:ascii="Palatino Linotype" w:hAnsi="Palatino Linotype"/>
-          <w:sz w:val="32"/>
-          <w:szCs w:val="32"/>
+          <w:lang w:val="en-US"/>
+        </w:rPr>
+      </w:pPr>
+      <w:r>
+        <w:rPr>
+          <w:rFonts w:ascii="Palatino Linotype" w:hAnsi="Palatino Linotype"/>
+          <w:sz w:val="32"/>
+          <w:szCs w:val="32"/>
+          <w:lang w:val="en-US"/>
         </w:rPr>
         <w:tab/>
         <w:t>- Who</w:t>
@@ -1201,98 +1254,67 @@
           <w:rFonts w:ascii="Palatino Linotype" w:hAnsi="Palatino Linotype"/>
           <w:sz w:val="32"/>
           <w:szCs w:val="32"/>
-        </w:rPr>
-      </w:pPr>
-      <w:r>
-        <w:rPr>
-          <w:rFonts w:ascii="Palatino Linotype" w:hAnsi="Palatino Linotype"/>
-          <w:sz w:val="32"/>
-          <w:szCs w:val="32"/>
+          <w:lang w:val="en-US"/>
+        </w:rPr>
+      </w:pPr>
+      <w:r>
+        <w:rPr>
+          <w:rFonts w:ascii="Palatino Linotype" w:hAnsi="Palatino Linotype"/>
+          <w:sz w:val="32"/>
+          <w:szCs w:val="32"/>
+          <w:lang w:val="en-US"/>
         </w:rPr>
         <w:tab/>
-        <w:t xml:space="preserve">- </w:t>
-      </w:r>
-      <w:proofErr w:type="spellStart"/>
-      <w:r>
-        <w:rPr>
-          <w:rFonts w:ascii="Palatino Linotype" w:hAnsi="Palatino Linotype"/>
-          <w:sz w:val="32"/>
-          <w:szCs w:val="32"/>
-        </w:rPr>
-        <w:t>Whom</w:t>
-      </w:r>
-      <w:proofErr w:type="spellEnd"/>
-    </w:p>
-    <w:p>
-      <w:pPr>
-        <w:rPr>
-          <w:rFonts w:ascii="Palatino Linotype" w:hAnsi="Palatino Linotype"/>
-          <w:sz w:val="32"/>
-          <w:szCs w:val="32"/>
-        </w:rPr>
-      </w:pPr>
-      <w:r>
-        <w:rPr>
-          <w:rFonts w:ascii="Palatino Linotype" w:hAnsi="Palatino Linotype"/>
-          <w:sz w:val="32"/>
-          <w:szCs w:val="32"/>
+        <w:t>- Whom</w:t>
+      </w:r>
+    </w:p>
+    <w:p>
+      <w:pPr>
+        <w:rPr>
+          <w:rFonts w:ascii="Palatino Linotype" w:hAnsi="Palatino Linotype"/>
+          <w:sz w:val="32"/>
+          <w:szCs w:val="32"/>
+          <w:lang w:val="en-US"/>
+        </w:rPr>
+      </w:pPr>
+      <w:r>
+        <w:rPr>
+          <w:rFonts w:ascii="Palatino Linotype" w:hAnsi="Palatino Linotype"/>
+          <w:sz w:val="32"/>
+          <w:szCs w:val="32"/>
+          <w:lang w:val="en-US"/>
         </w:rPr>
         <w:tab/>
-        <w:t xml:space="preserve">- </w:t>
-      </w:r>
-      <w:proofErr w:type="spellStart"/>
-      <w:r>
-        <w:rPr>
-          <w:rFonts w:ascii="Palatino Linotype" w:hAnsi="Palatino Linotype"/>
-          <w:sz w:val="32"/>
-          <w:szCs w:val="32"/>
-        </w:rPr>
-        <w:t>How</w:t>
-      </w:r>
-      <w:proofErr w:type="spellEnd"/>
-    </w:p>
-    <w:p>
-      <w:pPr>
-        <w:rPr>
-          <w:rFonts w:ascii="Palatino Linotype" w:hAnsi="Palatino Linotype"/>
-          <w:sz w:val="32"/>
-          <w:szCs w:val="32"/>
-        </w:rPr>
-      </w:pPr>
-      <w:r>
-        <w:rPr>
-          <w:rFonts w:ascii="Palatino Linotype" w:hAnsi="Palatino Linotype"/>
-          <w:sz w:val="32"/>
-          <w:szCs w:val="32"/>
+        <w:t>- How</w:t>
+      </w:r>
+    </w:p>
+    <w:p>
+      <w:pPr>
+        <w:rPr>
+          <w:rFonts w:ascii="Palatino Linotype" w:hAnsi="Palatino Linotype"/>
+          <w:sz w:val="32"/>
+          <w:szCs w:val="32"/>
+          <w:lang w:val="en-US"/>
+        </w:rPr>
+      </w:pPr>
+      <w:r>
+        <w:rPr>
+          <w:rFonts w:ascii="Palatino Linotype" w:hAnsi="Palatino Linotype"/>
+          <w:sz w:val="32"/>
+          <w:szCs w:val="32"/>
+          <w:lang w:val="en-US"/>
         </w:rPr>
         <w:tab/>
-        <w:t xml:space="preserve">- </w:t>
-      </w:r>
-      <w:proofErr w:type="spellStart"/>
-      <w:r>
-        <w:rPr>
-          <w:rFonts w:ascii="Palatino Linotype" w:hAnsi="Palatino Linotype"/>
-          <w:sz w:val="32"/>
-          <w:szCs w:val="32"/>
-        </w:rPr>
-        <w:t>How</w:t>
-      </w:r>
-      <w:proofErr w:type="spellEnd"/>
-      <w:r>
-        <w:rPr>
-          <w:rFonts w:ascii="Palatino Linotype" w:hAnsi="Palatino Linotype"/>
-          <w:sz w:val="32"/>
-          <w:szCs w:val="32"/>
-        </w:rPr>
-        <w:t xml:space="preserve"> Much</w:t>
-      </w:r>
-    </w:p>
-    <w:p>
-      <w:pPr>
-        <w:rPr>
-          <w:rFonts w:ascii="Palatino Linotype" w:hAnsi="Palatino Linotype"/>
-          <w:sz w:val="32"/>
-          <w:szCs w:val="32"/>
+        <w:t>- How Much</w:t>
+      </w:r>
+    </w:p>
+    <w:p>
+      <w:pPr>
+        <w:rPr>
+          <w:rFonts w:ascii="Palatino Linotype" w:hAnsi="Palatino Linotype"/>
+          <w:sz w:val="32"/>
+          <w:szCs w:val="32"/>
+          <w:lang w:val="en-US"/>
         </w:rPr>
       </w:pPr>
     </w:p>
@@ -2224,23 +2246,7 @@
           <w:szCs w:val="32"/>
         </w:rPr>
         <w:tab/>
-        <w:t xml:space="preserve">4 – Ótima </w:t>
-      </w:r>
-      <w:r>
-        <w:rPr>
-          <w:rFonts w:ascii="Palatino Linotype" w:hAnsi="Palatino Linotype"/>
-          <w:sz w:val="32"/>
-          <w:szCs w:val="32"/>
-        </w:rPr>
-        <w:t>resposta. Praticamente a mesma resposta que eu daria.</w:t>
-      </w:r>
-      <w:r>
-        <w:rPr>
-          <w:rFonts w:ascii="Palatino Linotype" w:hAnsi="Palatino Linotype"/>
-          <w:sz w:val="32"/>
-          <w:szCs w:val="32"/>
-        </w:rPr>
-        <w:t xml:space="preserve"> </w:t>
+        <w:t xml:space="preserve">4 – Ótima resposta. Praticamente a mesma resposta que eu daria. </w:t>
       </w:r>
     </w:p>
     <w:p>
@@ -3911,18 +3917,7 @@
           <w:szCs w:val="32"/>
           <w:lang w:val="en-US"/>
         </w:rPr>
-        <w:t>Markdown All in One</w:t>
-      </w:r>
-      <w:r>
-        <w:rPr>
-          <w:rFonts w:ascii="Palatino Linotype" w:hAnsi="Palatino Linotype"/>
-          <w:b/>
-          <w:bCs/>
-          <w:sz w:val="32"/>
-          <w:szCs w:val="32"/>
-          <w:lang w:val="en-US"/>
-        </w:rPr>
-        <w:t xml:space="preserve"> OK</w:t>
+        <w:t>Markdown All in One OK</w:t>
       </w:r>
     </w:p>
     <w:p>
@@ -4221,18 +4216,326 @@
     </w:p>
     <w:p>
       <w:pPr>
-        <w:rPr>
-          <w:rFonts w:ascii="Palatino Linotype" w:hAnsi="Palatino Linotype"/>
-          <w:sz w:val="32"/>
-          <w:szCs w:val="32"/>
-        </w:rPr>
-      </w:pPr>
+        <w:shd w:val="clear" w:color="auto" w:fill="0D1117"/>
+        <w:spacing w:after="0" w:line="240" w:lineRule="auto"/>
+        <w:outlineLvl w:val="2"/>
+        <w:rPr>
+          <w:rFonts w:ascii="Segoe UI" w:eastAsia="Times New Roman" w:hAnsi="Segoe UI" w:cs="Segoe UI"/>
+          <w:b/>
+          <w:bCs/>
+          <w:color w:val="E6EDF3"/>
+          <w:kern w:val="0"/>
+          <w:sz w:val="27"/>
+          <w:szCs w:val="27"/>
+          <w:lang w:val="en-US" w:eastAsia="pt-BR"/>
+          <w14:ligatures w14:val="none"/>
+        </w:rPr>
+      </w:pPr>
+      <w:r>
+        <w:rPr>
+          <w:rFonts w:ascii="Segoe UI" w:eastAsia="Times New Roman" w:hAnsi="Segoe UI" w:cs="Segoe UI"/>
+          <w:b/>
+          <w:bCs/>
+          <w:color w:val="E6EDF3"/>
+          <w:kern w:val="0"/>
+          <w:sz w:val="27"/>
+          <w:szCs w:val="27"/>
+          <w:lang w:val="en-US" w:eastAsia="pt-BR"/>
+          <w14:ligatures w14:val="none"/>
+        </w:rPr>
+        <w:t>…or create a new repository on the command line</w:t>
+      </w:r>
+    </w:p>
+    <w:p>
+      <w:pPr>
+        <w:rPr>
+          <w:rFonts w:ascii="Palatino Linotype" w:hAnsi="Palatino Linotype"/>
+          <w:sz w:val="32"/>
+          <w:szCs w:val="32"/>
+          <w:lang w:val="en-US"/>
+        </w:rPr>
+      </w:pPr>
+      <w:r>
+        <w:rPr>
+          <w:rFonts w:ascii="Palatino Linotype" w:hAnsi="Palatino Linotype"/>
+          <w:sz w:val="32"/>
+          <w:szCs w:val="32"/>
+          <w:lang w:val="en-US"/>
+        </w:rPr>
+        <w:t>echo "# chatbot-</w:t>
+      </w:r>
       <w:proofErr w:type="spellStart"/>
       <w:r>
         <w:rPr>
           <w:rFonts w:ascii="Palatino Linotype" w:hAnsi="Palatino Linotype"/>
           <w:sz w:val="32"/>
           <w:szCs w:val="32"/>
+          <w:lang w:val="en-US"/>
+        </w:rPr>
+        <w:t>whatsapp</w:t>
+      </w:r>
+      <w:proofErr w:type="spellEnd"/>
+      <w:r>
+        <w:rPr>
+          <w:rFonts w:ascii="Palatino Linotype" w:hAnsi="Palatino Linotype"/>
+          <w:sz w:val="32"/>
+          <w:szCs w:val="32"/>
+          <w:lang w:val="en-US"/>
+        </w:rPr>
+        <w:t>-collections" &gt;&gt; README.md</w:t>
+      </w:r>
+    </w:p>
+    <w:p>
+      <w:pPr>
+        <w:rPr>
+          <w:rFonts w:ascii="Palatino Linotype" w:hAnsi="Palatino Linotype"/>
+          <w:sz w:val="32"/>
+          <w:szCs w:val="32"/>
+          <w:lang w:val="en-US"/>
+        </w:rPr>
+      </w:pPr>
+      <w:r>
+        <w:rPr>
+          <w:rFonts w:ascii="Palatino Linotype" w:hAnsi="Palatino Linotype"/>
+          <w:sz w:val="32"/>
+          <w:szCs w:val="32"/>
+          <w:lang w:val="en-US"/>
+        </w:rPr>
+        <w:t xml:space="preserve">git </w:t>
+      </w:r>
+      <w:proofErr w:type="spellStart"/>
+      <w:r>
+        <w:rPr>
+          <w:rFonts w:ascii="Palatino Linotype" w:hAnsi="Palatino Linotype"/>
+          <w:sz w:val="32"/>
+          <w:szCs w:val="32"/>
+          <w:lang w:val="en-US"/>
+        </w:rPr>
+        <w:t>init</w:t>
+      </w:r>
+      <w:proofErr w:type="spellEnd"/>
+    </w:p>
+    <w:p>
+      <w:pPr>
+        <w:rPr>
+          <w:rFonts w:ascii="Palatino Linotype" w:hAnsi="Palatino Linotype"/>
+          <w:sz w:val="32"/>
+          <w:szCs w:val="32"/>
+          <w:lang w:val="en-US"/>
+        </w:rPr>
+      </w:pPr>
+      <w:r>
+        <w:rPr>
+          <w:rFonts w:ascii="Palatino Linotype" w:hAnsi="Palatino Linotype"/>
+          <w:sz w:val="32"/>
+          <w:szCs w:val="32"/>
+          <w:lang w:val="en-US"/>
+        </w:rPr>
+        <w:t>git add README.md</w:t>
+      </w:r>
+    </w:p>
+    <w:p>
+      <w:pPr>
+        <w:rPr>
+          <w:rFonts w:ascii="Palatino Linotype" w:hAnsi="Palatino Linotype"/>
+          <w:sz w:val="32"/>
+          <w:szCs w:val="32"/>
+          <w:lang w:val="en-US"/>
+        </w:rPr>
+      </w:pPr>
+      <w:r>
+        <w:rPr>
+          <w:rFonts w:ascii="Palatino Linotype" w:hAnsi="Palatino Linotype"/>
+          <w:sz w:val="32"/>
+          <w:szCs w:val="32"/>
+          <w:lang w:val="en-US"/>
+        </w:rPr>
+        <w:t>git commit -m "first commit"</w:t>
+      </w:r>
+    </w:p>
+    <w:p>
+      <w:pPr>
+        <w:rPr>
+          <w:rFonts w:ascii="Palatino Linotype" w:hAnsi="Palatino Linotype"/>
+          <w:sz w:val="32"/>
+          <w:szCs w:val="32"/>
+          <w:lang w:val="en-US"/>
+        </w:rPr>
+      </w:pPr>
+      <w:r>
+        <w:rPr>
+          <w:rFonts w:ascii="Palatino Linotype" w:hAnsi="Palatino Linotype"/>
+          <w:sz w:val="32"/>
+          <w:szCs w:val="32"/>
+          <w:lang w:val="en-US"/>
+        </w:rPr>
+        <w:t>git branch -M main</w:t>
+      </w:r>
+    </w:p>
+    <w:p>
+      <w:pPr>
+        <w:rPr>
+          <w:rFonts w:ascii="Palatino Linotype" w:hAnsi="Palatino Linotype"/>
+          <w:sz w:val="32"/>
+          <w:szCs w:val="32"/>
+          <w:lang w:val="en-US"/>
+        </w:rPr>
+      </w:pPr>
+      <w:r>
+        <w:rPr>
+          <w:rFonts w:ascii="Palatino Linotype" w:hAnsi="Palatino Linotype"/>
+          <w:sz w:val="32"/>
+          <w:szCs w:val="32"/>
+          <w:lang w:val="en-US"/>
+        </w:rPr>
+        <w:t>git remote add origin https://github.com/caiquefilipini/chatbot-whatsapp-collections.git</w:t>
+      </w:r>
+    </w:p>
+    <w:p>
+      <w:pPr>
+        <w:rPr>
+          <w:rFonts w:ascii="Palatino Linotype" w:hAnsi="Palatino Linotype"/>
+          <w:sz w:val="32"/>
+          <w:szCs w:val="32"/>
+          <w:lang w:val="en-US"/>
+        </w:rPr>
+      </w:pPr>
+      <w:r>
+        <w:rPr>
+          <w:rFonts w:ascii="Palatino Linotype" w:hAnsi="Palatino Linotype"/>
+          <w:sz w:val="32"/>
+          <w:szCs w:val="32"/>
+          <w:lang w:val="en-US"/>
+        </w:rPr>
+        <w:t>git push -u origin main</w:t>
+      </w:r>
+    </w:p>
+    <w:p>
+      <w:pPr>
+        <w:rPr>
+          <w:rFonts w:ascii="Palatino Linotype" w:hAnsi="Palatino Linotype"/>
+          <w:sz w:val="32"/>
+          <w:szCs w:val="32"/>
+          <w:lang w:val="en-US"/>
+        </w:rPr>
+      </w:pPr>
+    </w:p>
+    <w:p>
+      <w:pPr>
+        <w:shd w:val="clear" w:color="auto" w:fill="0D1117"/>
+        <w:spacing w:after="0" w:line="240" w:lineRule="auto"/>
+        <w:outlineLvl w:val="2"/>
+        <w:rPr>
+          <w:rFonts w:ascii="Segoe UI" w:eastAsia="Times New Roman" w:hAnsi="Segoe UI" w:cs="Segoe UI"/>
+          <w:b/>
+          <w:bCs/>
+          <w:color w:val="E6EDF3"/>
+          <w:kern w:val="0"/>
+          <w:sz w:val="27"/>
+          <w:szCs w:val="27"/>
+          <w:lang w:val="en-US" w:eastAsia="pt-BR"/>
+          <w14:ligatures w14:val="none"/>
+        </w:rPr>
+      </w:pPr>
+      <w:r>
+        <w:rPr>
+          <w:rFonts w:ascii="Segoe UI" w:eastAsia="Times New Roman" w:hAnsi="Segoe UI" w:cs="Segoe UI"/>
+          <w:b/>
+          <w:bCs/>
+          <w:color w:val="E6EDF3"/>
+          <w:kern w:val="0"/>
+          <w:sz w:val="27"/>
+          <w:szCs w:val="27"/>
+          <w:lang w:val="en-US" w:eastAsia="pt-BR"/>
+          <w14:ligatures w14:val="none"/>
+        </w:rPr>
+        <w:t>…or push an existing repository from the command line</w:t>
+      </w:r>
+    </w:p>
+    <w:p>
+      <w:pPr>
+        <w:rPr>
+          <w:rFonts w:ascii="Palatino Linotype" w:hAnsi="Palatino Linotype"/>
+          <w:sz w:val="32"/>
+          <w:szCs w:val="32"/>
+          <w:lang w:val="en-US"/>
+        </w:rPr>
+      </w:pPr>
+      <w:r>
+        <w:rPr>
+          <w:rFonts w:ascii="Palatino Linotype" w:hAnsi="Palatino Linotype"/>
+          <w:sz w:val="32"/>
+          <w:szCs w:val="32"/>
+          <w:lang w:val="en-US"/>
+        </w:rPr>
+        <w:lastRenderedPageBreak/>
+        <w:t>git remote add origin https://github.com/caiquefilipini/chatbot-whatsapp-collections.git</w:t>
+      </w:r>
+    </w:p>
+    <w:p>
+      <w:pPr>
+        <w:rPr>
+          <w:rFonts w:ascii="Palatino Linotype" w:hAnsi="Palatino Linotype"/>
+          <w:sz w:val="32"/>
+          <w:szCs w:val="32"/>
+          <w:lang w:val="en-US"/>
+        </w:rPr>
+      </w:pPr>
+      <w:r>
+        <w:rPr>
+          <w:rFonts w:ascii="Palatino Linotype" w:hAnsi="Palatino Linotype"/>
+          <w:sz w:val="32"/>
+          <w:szCs w:val="32"/>
+          <w:lang w:val="en-US"/>
+        </w:rPr>
+        <w:t>git branch -M main</w:t>
+      </w:r>
+    </w:p>
+    <w:p>
+      <w:pPr>
+        <w:rPr>
+          <w:rFonts w:ascii="Palatino Linotype" w:hAnsi="Palatino Linotype"/>
+          <w:sz w:val="32"/>
+          <w:szCs w:val="32"/>
+          <w:lang w:val="en-US"/>
+        </w:rPr>
+      </w:pPr>
+      <w:r>
+        <w:rPr>
+          <w:rFonts w:ascii="Palatino Linotype" w:hAnsi="Palatino Linotype"/>
+          <w:sz w:val="32"/>
+          <w:szCs w:val="32"/>
+          <w:lang w:val="en-US"/>
+        </w:rPr>
+        <w:t>git push -u origin main</w:t>
+      </w:r>
+    </w:p>
+    <w:p>
+      <w:pPr>
+        <w:rPr>
+          <w:rFonts w:ascii="Palatino Linotype" w:hAnsi="Palatino Linotype"/>
+          <w:sz w:val="32"/>
+          <w:szCs w:val="32"/>
+          <w:lang w:val="en-US"/>
+        </w:rPr>
+      </w:pPr>
+    </w:p>
+    <w:p>
+      <w:pPr>
+        <w:rPr>
+          <w:rFonts w:ascii="Palatino Linotype" w:hAnsi="Palatino Linotype"/>
+          <w:sz w:val="32"/>
+          <w:szCs w:val="32"/>
+          <w:lang w:val="en-US"/>
+        </w:rPr>
+      </w:pPr>
+      <w:proofErr w:type="spellStart"/>
+      <w:r>
+        <w:rPr>
+          <w:rFonts w:ascii="Palatino Linotype" w:hAnsi="Palatino Linotype"/>
+          <w:sz w:val="32"/>
+          <w:szCs w:val="32"/>
+          <w:lang w:val="en-US"/>
         </w:rPr>
         <w:t>Virtualenv</w:t>
       </w:r>
@@ -4244,6 +4547,182 @@
           <w:rFonts w:ascii="Palatino Linotype" w:hAnsi="Palatino Linotype"/>
           <w:sz w:val="32"/>
           <w:szCs w:val="32"/>
+          <w:lang w:val="en-US"/>
+        </w:rPr>
+      </w:pPr>
+    </w:p>
+    <w:p>
+      <w:pPr>
+        <w:rPr>
+          <w:rFonts w:ascii="Palatino Linotype" w:hAnsi="Palatino Linotype"/>
+          <w:sz w:val="32"/>
+          <w:szCs w:val="32"/>
+          <w:lang w:val="en-US"/>
+        </w:rPr>
+      </w:pPr>
+    </w:p>
+    <w:p>
+      <w:pPr>
+        <w:rPr>
+          <w:rFonts w:ascii="Palatino Linotype" w:hAnsi="Palatino Linotype"/>
+          <w:sz w:val="32"/>
+          <w:szCs w:val="32"/>
+        </w:rPr>
+      </w:pPr>
+      <w:r>
+        <w:rPr>
+          <w:rFonts w:ascii="Palatino Linotype" w:hAnsi="Palatino Linotype"/>
+          <w:sz w:val="32"/>
+          <w:szCs w:val="32"/>
+        </w:rPr>
+        <w:t>Editar arquivo de texto c</w:t>
+      </w:r>
+      <w:r>
+        <w:rPr>
+          <w:rFonts w:ascii="Palatino Linotype" w:hAnsi="Palatino Linotype"/>
+          <w:sz w:val="32"/>
+          <w:szCs w:val="32"/>
+        </w:rPr>
+        <w:t>om vi</w:t>
+      </w:r>
+    </w:p>
+    <w:p>
+      <w:pPr>
+        <w:rPr>
+          <w:rFonts w:ascii="Palatino Linotype" w:hAnsi="Palatino Linotype"/>
+          <w:sz w:val="32"/>
+          <w:szCs w:val="32"/>
+        </w:rPr>
+      </w:pPr>
+      <w:hyperlink r:id="rId12" w:history="1">
+        <w:r>
+          <w:rPr>
+            <w:rStyle w:val="Hyperlink"/>
+            <w:rFonts w:ascii="Palatino Linotype" w:hAnsi="Palatino Linotype"/>
+            <w:sz w:val="32"/>
+            <w:szCs w:val="32"/>
+          </w:rPr>
+          <w:t>https://pt.wikihow.com/Criar-e-Editar-um-Arquivo-de-Texto-no-Linux-Usando-o-Terminal#:~:text=Se%20fosse%20criar%20um%20arquivo%20chamado%20%E2%80%9CTrabalho%E2%80%9D%2C%20por%20exemplo%2C%20bastaria%20digitar%20vi%20Trabalho.txt</w:t>
+        </w:r>
+      </w:hyperlink>
+    </w:p>
+    <w:p>
+      <w:pPr>
+        <w:rPr>
+          <w:rFonts w:ascii="Palatino Linotype" w:hAnsi="Palatino Linotype"/>
+          <w:sz w:val="32"/>
+          <w:szCs w:val="32"/>
+        </w:rPr>
+      </w:pPr>
+    </w:p>
+    <w:p>
+      <w:pPr>
+        <w:rPr>
+          <w:rFonts w:ascii="Palatino Linotype" w:hAnsi="Palatino Linotype"/>
+          <w:sz w:val="32"/>
+          <w:szCs w:val="32"/>
+        </w:rPr>
+      </w:pPr>
+      <w:r>
+        <w:rPr>
+          <w:rFonts w:ascii="Palatino Linotype" w:hAnsi="Palatino Linotype"/>
+          <w:sz w:val="32"/>
+          <w:szCs w:val="32"/>
+        </w:rPr>
+        <w:t xml:space="preserve">documentação </w:t>
+      </w:r>
+      <w:proofErr w:type="spellStart"/>
+      <w:r>
+        <w:rPr>
+          <w:rFonts w:ascii="Palatino Linotype" w:hAnsi="Palatino Linotype"/>
+          <w:sz w:val="32"/>
+          <w:szCs w:val="32"/>
+        </w:rPr>
+        <w:t>streamlit</w:t>
+      </w:r>
+      <w:proofErr w:type="spellEnd"/>
+    </w:p>
+    <w:p>
+      <w:pPr>
+        <w:rPr>
+          <w:rFonts w:ascii="Palatino Linotype" w:hAnsi="Palatino Linotype"/>
+          <w:sz w:val="32"/>
+          <w:szCs w:val="32"/>
+        </w:rPr>
+      </w:pPr>
+      <w:hyperlink r:id="rId13" w:history="1">
+        <w:r>
+          <w:rPr>
+            <w:rStyle w:val="Hyperlink"/>
+            <w:rFonts w:ascii="Palatino Linotype" w:hAnsi="Palatino Linotype"/>
+            <w:sz w:val="32"/>
+            <w:szCs w:val="32"/>
+          </w:rPr>
+          <w:t>https://docs.streamlit.io/</w:t>
+        </w:r>
+      </w:hyperlink>
+    </w:p>
+    <w:p>
+      <w:pPr>
+        <w:rPr>
+          <w:rFonts w:ascii="Palatino Linotype" w:hAnsi="Palatino Linotype"/>
+          <w:sz w:val="32"/>
+          <w:szCs w:val="32"/>
+        </w:rPr>
+      </w:pPr>
+    </w:p>
+    <w:p>
+      <w:pPr>
+        <w:rPr>
+          <w:rFonts w:ascii="Palatino Linotype" w:hAnsi="Palatino Linotype"/>
+          <w:sz w:val="32"/>
+          <w:szCs w:val="32"/>
+        </w:rPr>
+      </w:pPr>
+    </w:p>
+    <w:p>
+      <w:pPr>
+        <w:rPr>
+          <w:rFonts w:ascii="Palatino Linotype" w:hAnsi="Palatino Linotype"/>
+          <w:sz w:val="32"/>
+          <w:szCs w:val="32"/>
+        </w:rPr>
+      </w:pPr>
+      <w:r>
+        <w:rPr>
+          <w:rFonts w:ascii="Palatino Linotype" w:hAnsi="Palatino Linotype"/>
+          <w:sz w:val="32"/>
+          <w:szCs w:val="32"/>
+        </w:rPr>
+        <w:t>tutoriais:</w:t>
+      </w:r>
+    </w:p>
+    <w:p>
+      <w:pPr>
+        <w:rPr>
+          <w:rFonts w:ascii="Palatino Linotype" w:hAnsi="Palatino Linotype"/>
+          <w:sz w:val="32"/>
+          <w:szCs w:val="32"/>
+        </w:rPr>
+      </w:pPr>
+      <w:hyperlink r:id="rId14" w:history="1">
+        <w:r>
+          <w:rPr>
+            <w:rStyle w:val="Hyperlink"/>
+            <w:rFonts w:ascii="Palatino Linotype" w:hAnsi="Palatino Linotype"/>
+            <w:sz w:val="32"/>
+            <w:szCs w:val="32"/>
+          </w:rPr>
+          <w:t>https://www.youtube.com/watch?v=sBhK-2K9bUc</w:t>
+        </w:r>
+      </w:hyperlink>
+    </w:p>
+    <w:p>
+      <w:pPr>
+        <w:rPr>
+          <w:rFonts w:ascii="Palatino Linotype" w:hAnsi="Palatino Linotype"/>
+          <w:sz w:val="32"/>
+          <w:szCs w:val="32"/>
         </w:rPr>
       </w:pPr>
     </w:p>
@@ -4280,6 +4759,13 @@
           <w:szCs w:val="32"/>
         </w:rPr>
         <w:br/>
+      </w:r>
+      <w:r>
+        <w:rPr>
+          <w:rFonts w:ascii="Palatino Linotype" w:hAnsi="Palatino Linotype"/>
+          <w:sz w:val="32"/>
+          <w:szCs w:val="32"/>
+        </w:rPr>
         <w:t>Sim, você precisa ter o Python instalado antes de criar um ambiente virtual. Vou detalhar o passo a passo para configurar o ambiente de desenvolvimento, incluindo a instalação do Python:</w:t>
       </w:r>
     </w:p>
@@ -4345,7 +4831,6 @@
           <w:sz w:val="32"/>
           <w:szCs w:val="32"/>
         </w:rPr>
-        <w:lastRenderedPageBreak/>
         <w:t>Download e Instalação do Python:</w:t>
       </w:r>
     </w:p>
@@ -4369,7 +4854,7 @@
         </w:rPr>
         <w:t xml:space="preserve">Acesse o site oficial do Python: </w:t>
       </w:r>
-      <w:hyperlink r:id="rId12" w:tgtFrame="_new" w:history="1">
+      <w:hyperlink r:id="rId15" w:tgtFrame="_new" w:history="1">
         <w:r>
           <w:rPr>
             <w:rStyle w:val="Hyperlink"/>
@@ -4547,6 +5032,7 @@
           <w:sz w:val="32"/>
           <w:szCs w:val="32"/>
         </w:rPr>
+        <w:lastRenderedPageBreak/>
         <w:t>Digite o comando para verificar a versão do Python instalada:</w:t>
       </w:r>
     </w:p>
@@ -4766,7 +5252,6 @@
           <w:sz w:val="32"/>
           <w:szCs w:val="32"/>
         </w:rPr>
-        <w:lastRenderedPageBreak/>
         <w:t>Passo 2: Criar a Pasta do Projeto</w:t>
       </w:r>
     </w:p>
@@ -5044,6 +5529,7 @@
           <w:sz w:val="32"/>
           <w:szCs w:val="32"/>
         </w:rPr>
+        <w:lastRenderedPageBreak/>
         <w:t xml:space="preserve">No terminal, crie um ambiente virtual usando o comando </w:t>
       </w:r>
       <w:proofErr w:type="spellStart"/>
@@ -5339,7 +5825,6 @@
           <w:sz w:val="32"/>
           <w:szCs w:val="32"/>
         </w:rPr>
-        <w:lastRenderedPageBreak/>
         <w:t>bash</w:t>
       </w:r>
       <w:proofErr w:type="spellEnd"/>
@@ -5666,6 +6151,7 @@
           <w:sz w:val="32"/>
           <w:szCs w:val="32"/>
         </w:rPr>
+        <w:lastRenderedPageBreak/>
         <w:t>Passo 4: Instalar Dependências Básicas</w:t>
       </w:r>
     </w:p>
@@ -5926,7 +6412,6 @@
           <w:szCs w:val="32"/>
           <w:lang w:val="en-US"/>
         </w:rPr>
-        <w:lastRenderedPageBreak/>
         <w:t>bash</w:t>
       </w:r>
     </w:p>
@@ -6185,6 +6670,7 @@
           <w:sz w:val="32"/>
           <w:szCs w:val="32"/>
         </w:rPr>
+        <w:lastRenderedPageBreak/>
         <w:t>tests</w:t>
       </w:r>
       <w:proofErr w:type="spellEnd"/>
@@ -6536,7 +7022,6 @@
           <w:sz w:val="32"/>
           <w:szCs w:val="32"/>
         </w:rPr>
-        <w:lastRenderedPageBreak/>
         <w:t xml:space="preserve">No VS </w:t>
       </w:r>
       <w:proofErr w:type="spellStart"/>
@@ -6886,6 +7371,7 @@
           <w:sz w:val="32"/>
           <w:szCs w:val="32"/>
         </w:rPr>
+        <w:lastRenderedPageBreak/>
         <w:t>Passo 7: Configurar o Repositório do Projeto no GitHub</w:t>
       </w:r>
     </w:p>
@@ -7221,7 +7707,6 @@
           <w:sz w:val="32"/>
           <w:szCs w:val="32"/>
         </w:rPr>
-        <w:lastRenderedPageBreak/>
         <w:t>echo</w:t>
       </w:r>
       <w:proofErr w:type="spellEnd"/>
@@ -7586,6 +8071,7 @@
           <w:sz w:val="32"/>
           <w:szCs w:val="32"/>
         </w:rPr>
+        <w:lastRenderedPageBreak/>
         <w:t xml:space="preserve">Adicione e faça </w:t>
       </w:r>
       <w:proofErr w:type="spellStart"/>
@@ -7903,7 +8389,6 @@
           <w:sz w:val="32"/>
           <w:szCs w:val="32"/>
         </w:rPr>
-        <w:lastRenderedPageBreak/>
         <w:t xml:space="preserve">Dentro da pasta </w:t>
       </w:r>
       <w:r>
@@ -8187,6 +8672,7 @@
           <w:sz w:val="32"/>
           <w:szCs w:val="32"/>
         </w:rPr>
+        <w:lastRenderedPageBreak/>
         <w:t xml:space="preserve">Se ainda não o fez, gere o arquivo </w:t>
       </w:r>
       <w:r>
@@ -8374,108 +8860,75 @@
           <w:rFonts w:ascii="Palatino Linotype" w:hAnsi="Palatino Linotype"/>
           <w:sz w:val="32"/>
           <w:szCs w:val="32"/>
-        </w:rPr>
-      </w:pPr>
+          <w:lang w:val="en-US"/>
+        </w:rPr>
+      </w:pPr>
+      <w:r>
+        <w:rPr>
+          <w:rFonts w:ascii="Palatino Linotype" w:hAnsi="Palatino Linotype"/>
+          <w:sz w:val="32"/>
+          <w:szCs w:val="32"/>
+          <w:lang w:val="en-US"/>
+        </w:rPr>
+        <w:t>python</w:t>
+      </w:r>
+    </w:p>
+    <w:p>
+      <w:pPr>
+        <w:rPr>
+          <w:rFonts w:ascii="Palatino Linotype" w:hAnsi="Palatino Linotype"/>
+          <w:sz w:val="32"/>
+          <w:szCs w:val="32"/>
+          <w:lang w:val="en-US"/>
+        </w:rPr>
+      </w:pPr>
+      <w:r>
+        <w:rPr>
+          <w:rFonts w:ascii="Palatino Linotype" w:hAnsi="Palatino Linotype"/>
+          <w:sz w:val="32"/>
+          <w:szCs w:val="32"/>
+          <w:lang w:val="en-US"/>
+        </w:rPr>
+        <w:t>Copy code</w:t>
+      </w:r>
+    </w:p>
+    <w:p>
+      <w:pPr>
+        <w:rPr>
+          <w:rFonts w:ascii="Palatino Linotype" w:hAnsi="Palatino Linotype"/>
+          <w:sz w:val="32"/>
+          <w:szCs w:val="32"/>
+          <w:lang w:val="en-US"/>
+        </w:rPr>
+      </w:pPr>
+      <w:r>
+        <w:rPr>
+          <w:rFonts w:ascii="Palatino Linotype" w:hAnsi="Palatino Linotype"/>
+          <w:sz w:val="32"/>
+          <w:szCs w:val="32"/>
+          <w:lang w:val="en-US"/>
+        </w:rPr>
+        <w:t xml:space="preserve">def </w:t>
+      </w:r>
       <w:proofErr w:type="spellStart"/>
       <w:r>
         <w:rPr>
           <w:rFonts w:ascii="Palatino Linotype" w:hAnsi="Palatino Linotype"/>
           <w:sz w:val="32"/>
           <w:szCs w:val="32"/>
-        </w:rPr>
-        <w:t>python</w:t>
+          <w:lang w:val="en-US"/>
+        </w:rPr>
+        <w:t>test_example</w:t>
       </w:r>
       <w:proofErr w:type="spellEnd"/>
-    </w:p>
-    <w:p>
-      <w:pPr>
-        <w:rPr>
-          <w:rFonts w:ascii="Palatino Linotype" w:hAnsi="Palatino Linotype"/>
-          <w:sz w:val="32"/>
-          <w:szCs w:val="32"/>
-        </w:rPr>
-      </w:pPr>
-      <w:r>
-        <w:rPr>
-          <w:rFonts w:ascii="Palatino Linotype" w:hAnsi="Palatino Linotype"/>
-          <w:sz w:val="32"/>
-          <w:szCs w:val="32"/>
-        </w:rPr>
-        <w:t xml:space="preserve">Copy </w:t>
-      </w:r>
-      <w:proofErr w:type="spellStart"/>
-      <w:r>
-        <w:rPr>
-          <w:rFonts w:ascii="Palatino Linotype" w:hAnsi="Palatino Linotype"/>
-          <w:sz w:val="32"/>
-          <w:szCs w:val="32"/>
-        </w:rPr>
-        <w:t>code</w:t>
-      </w:r>
-      <w:proofErr w:type="spellEnd"/>
-    </w:p>
-    <w:p>
-      <w:pPr>
-        <w:rPr>
-          <w:rFonts w:ascii="Palatino Linotype" w:hAnsi="Palatino Linotype"/>
-          <w:sz w:val="32"/>
-          <w:szCs w:val="32"/>
-        </w:rPr>
-      </w:pPr>
-      <w:proofErr w:type="spellStart"/>
-      <w:r>
-        <w:rPr>
-          <w:rFonts w:ascii="Palatino Linotype" w:hAnsi="Palatino Linotype"/>
-          <w:sz w:val="32"/>
-          <w:szCs w:val="32"/>
-        </w:rPr>
-        <w:lastRenderedPageBreak/>
-        <w:t>def</w:t>
-      </w:r>
-      <w:proofErr w:type="spellEnd"/>
-      <w:r>
-        <w:rPr>
-          <w:rFonts w:ascii="Palatino Linotype" w:hAnsi="Palatino Linotype"/>
-          <w:sz w:val="32"/>
-          <w:szCs w:val="32"/>
-        </w:rPr>
-        <w:t xml:space="preserve"> </w:t>
-      </w:r>
-      <w:proofErr w:type="spellStart"/>
-      <w:r>
-        <w:rPr>
-          <w:rFonts w:ascii="Palatino Linotype" w:hAnsi="Palatino Linotype"/>
-          <w:sz w:val="32"/>
-          <w:szCs w:val="32"/>
-        </w:rPr>
-        <w:t>test_example</w:t>
-      </w:r>
-      <w:proofErr w:type="spellEnd"/>
-      <w:r>
-        <w:rPr>
-          <w:rFonts w:ascii="Palatino Linotype" w:hAnsi="Palatino Linotype"/>
-          <w:sz w:val="32"/>
-          <w:szCs w:val="32"/>
-        </w:rPr>
-        <w:t xml:space="preserve">(): </w:t>
-      </w:r>
-      <w:proofErr w:type="spellStart"/>
-      <w:r>
-        <w:rPr>
-          <w:rFonts w:ascii="Palatino Linotype" w:hAnsi="Palatino Linotype"/>
-          <w:sz w:val="32"/>
-          <w:szCs w:val="32"/>
-        </w:rPr>
-        <w:t>assert</w:t>
-      </w:r>
-      <w:proofErr w:type="spellEnd"/>
-      <w:r>
-        <w:rPr>
-          <w:rFonts w:ascii="Palatino Linotype" w:hAnsi="Palatino Linotype"/>
-          <w:sz w:val="32"/>
-          <w:szCs w:val="32"/>
-        </w:rPr>
-        <w:t xml:space="preserve"> 1 + 1 == 2 </w:t>
+      <w:r>
+        <w:rPr>
+          <w:rFonts w:ascii="Palatino Linotype" w:hAnsi="Palatino Linotype"/>
+          <w:sz w:val="32"/>
+          <w:szCs w:val="32"/>
+          <w:lang w:val="en-US"/>
+        </w:rPr>
+        <w:t xml:space="preserve">(): assert 1 + 1 == 2 </w:t>
       </w:r>
     </w:p>
     <w:p>
@@ -8781,6 +9234,7 @@
           <w:szCs w:val="32"/>
           <w:lang w:val="en-US"/>
         </w:rPr>
+        <w:lastRenderedPageBreak/>
         <w:t xml:space="preserve">git add . git commit -m "Setup project structure and CI/CD" git push origin master </w:t>
       </w:r>
     </w:p>
@@ -8917,7 +9371,6 @@
           <w:sz w:val="32"/>
           <w:szCs w:val="32"/>
         </w:rPr>
-        <w:lastRenderedPageBreak/>
         <w:t xml:space="preserve">Definir o fluxo de trabalho </w:t>
       </w:r>
       <w:proofErr w:type="spellStart"/>
@@ -9154,6 +9607,7 @@
           <w:sz w:val="32"/>
           <w:szCs w:val="32"/>
         </w:rPr>
+        <w:lastRenderedPageBreak/>
         <w:t>Estabelecer procedimentos de extração, transformação e carregamento (ETL).</w:t>
       </w:r>
     </w:p>
@@ -9323,7 +9777,6 @@
           <w:sz w:val="32"/>
           <w:szCs w:val="32"/>
         </w:rPr>
-        <w:lastRenderedPageBreak/>
         <w:t xml:space="preserve">Instalar bibliotecas e frameworks necessários (pandas, </w:t>
       </w:r>
       <w:proofErr w:type="spellStart"/>
@@ -9524,6 +9977,7 @@
           <w:sz w:val="32"/>
           <w:szCs w:val="32"/>
         </w:rPr>
+        <w:lastRenderedPageBreak/>
         <w:t xml:space="preserve">Implementar validação cruzada e </w:t>
       </w:r>
       <w:proofErr w:type="spellStart"/>
@@ -9760,7 +10214,6 @@
           <w:sz w:val="32"/>
           <w:szCs w:val="32"/>
         </w:rPr>
-        <w:lastRenderedPageBreak/>
         <w:t>Garantir conformidade com regulamentos relevantes.</w:t>
       </w:r>
     </w:p>
@@ -9948,6 +10401,7 @@
           <w:sz w:val="32"/>
           <w:szCs w:val="32"/>
         </w:rPr>
+        <w:lastRenderedPageBreak/>
         <w:t>Estabelecer processos para manutenção contínua e atualizações de sistema.</w:t>
       </w:r>
     </w:p>
@@ -10126,7 +10580,6 @@
           <w:sz w:val="32"/>
           <w:szCs w:val="32"/>
         </w:rPr>
-        <w:lastRenderedPageBreak/>
         <w:t xml:space="preserve">Project </w:t>
       </w:r>
       <w:proofErr w:type="spellStart"/>
@@ -10425,6 +10878,7 @@
           <w:i/>
           <w:iCs/>
         </w:rPr>
+        <w:lastRenderedPageBreak/>
         <w:t>1. Visão Geral do Projeto</w:t>
       </w:r>
     </w:p>
@@ -10586,7 +11040,6 @@
               <w:rPr>
                 <w:rFonts w:ascii="Palatino Linotype" w:hAnsi="Palatino Linotype"/>
               </w:rPr>
-              <w:lastRenderedPageBreak/>
               <w:t>Nome</w:t>
             </w:r>
           </w:p>
@@ -11040,6 +11493,7 @@
           <w:sz w:val="32"/>
           <w:szCs w:val="32"/>
         </w:rPr>
+        <w:lastRenderedPageBreak/>
         <w:t>Objetivos Específicos:</w:t>
       </w:r>
     </w:p>
@@ -11163,7 +11617,6 @@
           <w:sz w:val="32"/>
           <w:szCs w:val="32"/>
         </w:rPr>
-        <w:lastRenderedPageBreak/>
         <w:t>Garantir a conformidade com as regulamentações de proteção de dados, como a LGPD.</w:t>
       </w:r>
     </w:p>
@@ -11360,6 +11813,7 @@
           <w:sz w:val="32"/>
           <w:szCs w:val="32"/>
         </w:rPr>
+        <w:lastRenderedPageBreak/>
         <w:t>Excluído:</w:t>
       </w:r>
     </w:p>
@@ -11500,7 +11954,6 @@
           <w:sz w:val="32"/>
           <w:szCs w:val="32"/>
         </w:rPr>
-        <w:lastRenderedPageBreak/>
         <w:t>RF02:</w:t>
       </w:r>
       <w:r>
@@ -11735,6 +12188,7 @@
           <w:sz w:val="32"/>
           <w:szCs w:val="32"/>
         </w:rPr>
+        <w:lastRenderedPageBreak/>
         <w:t>RNF03:</w:t>
       </w:r>
       <w:r>
@@ -11873,7 +12327,6 @@
           <w:sz w:val="32"/>
           <w:szCs w:val="32"/>
         </w:rPr>
-        <w:lastRenderedPageBreak/>
         <w:t>Mitigação:</w:t>
       </w:r>
       <w:r>
@@ -12118,6 +12571,7 @@
           <w:sz w:val="32"/>
           <w:szCs w:val="32"/>
         </w:rPr>
+        <w:lastRenderedPageBreak/>
         <w:t>Gerente de Projeto: $30,000</w:t>
       </w:r>
     </w:p>
@@ -12259,7 +12713,6 @@
           <w:sz w:val="32"/>
           <w:szCs w:val="32"/>
         </w:rPr>
-        <w:lastRenderedPageBreak/>
         <w:t>Total Estimado:</w:t>
       </w:r>
       <w:r>
@@ -12573,6 +13026,7 @@
           <w:sz w:val="32"/>
           <w:szCs w:val="32"/>
         </w:rPr>
+        <w:lastRenderedPageBreak/>
         <w:t>Objetivo:</w:t>
       </w:r>
       <w:r>
@@ -12925,7 +13379,6 @@
                 <w:sz w:val="32"/>
                 <w:szCs w:val="32"/>
               </w:rPr>
-              <w:lastRenderedPageBreak/>
               <w:t>Definição do Escopo</w:t>
             </w:r>
           </w:p>
@@ -13779,6 +14232,7 @@
                 <w:sz w:val="32"/>
                 <w:szCs w:val="32"/>
               </w:rPr>
+              <w:lastRenderedPageBreak/>
               <w:t>Atividade</w:t>
             </w:r>
           </w:p>
@@ -14049,7 +14503,6 @@
                 <w:sz w:val="32"/>
                 <w:szCs w:val="32"/>
               </w:rPr>
-              <w:lastRenderedPageBreak/>
               <w:t>Análise Exploratória de Dados</w:t>
             </w:r>
           </w:p>
@@ -15026,7 +15479,16 @@
                 <w:sz w:val="32"/>
                 <w:szCs w:val="32"/>
               </w:rPr>
-              <w:t xml:space="preserve">Desenvolvedor Chefe, Especialista em IA, Engenheiro </w:t>
+              <w:t xml:space="preserve">Desenvolvedor Chefe, Especialista </w:t>
+            </w:r>
+            <w:r>
+              <w:rPr>
+                <w:rFonts w:ascii="Palatino Linotype" w:hAnsi="Palatino Linotype"/>
+                <w:sz w:val="32"/>
+                <w:szCs w:val="32"/>
+              </w:rPr>
+              <w:lastRenderedPageBreak/>
+              <w:t xml:space="preserve">em IA, Engenheiro </w:t>
             </w:r>
             <w:proofErr w:type="spellStart"/>
             <w:r>
@@ -15060,6 +15522,7 @@
           <w:sz w:val="32"/>
           <w:szCs w:val="32"/>
         </w:rPr>
+        <w:lastRenderedPageBreak/>
         <w:t>Fase 4: Desenvolvimento (01/08/2024 - 30/10/2024)</w:t>
       </w:r>
     </w:p>
@@ -15079,7 +15542,6 @@
           <w:sz w:val="32"/>
           <w:szCs w:val="32"/>
         </w:rPr>
-        <w:lastRenderedPageBreak/>
         <w:t>Objetivo:</w:t>
       </w:r>
       <w:r>
@@ -15958,6 +16420,7 @@
                 <w:sz w:val="32"/>
                 <w:szCs w:val="32"/>
               </w:rPr>
+              <w:lastRenderedPageBreak/>
               <w:t>Testes Unitários e de Integração</w:t>
             </w:r>
           </w:p>
@@ -16166,7 +16629,6 @@
                 <w:sz w:val="32"/>
                 <w:szCs w:val="32"/>
               </w:rPr>
-              <w:lastRenderedPageBreak/>
               <w:t>Atividade</w:t>
             </w:r>
           </w:p>
@@ -17092,6 +17554,7 @@
                 <w:sz w:val="32"/>
                 <w:szCs w:val="32"/>
               </w:rPr>
+              <w:lastRenderedPageBreak/>
               <w:t>Treinamento de Usuários</w:t>
             </w:r>
           </w:p>
@@ -17357,7 +17820,6 @@
           <w:sz w:val="32"/>
           <w:szCs w:val="32"/>
         </w:rPr>
-        <w:lastRenderedPageBreak/>
         <w:t>Objetivo:</w:t>
       </w:r>
       <w:r>
@@ -17690,7 +18152,7 @@
 </file>
 
 <file path=word/numbering.xml><?xml version="1.0" encoding="utf-8"?>
-<w:numbering xmlns:wpc="http://schemas.microsoft.com/office/word/2010/wordprocessingCanvas" xmlns:cx="http://schemas.microsoft.com/office/drawing/2014/chartex" xmlns:cx1="http://schemas.microsoft.com/office/drawing/2015/9/8/chartex" xmlns:cx2="http://schemas.microsoft.com/office/drawing/2015/10/21/chartex" xmlns:cx3="http://schemas.microsoft.com/office/drawing/2016/5/9/chartex" xmlns:cx4="http://schemas.microsoft.com/office/drawing/2016/5/10/chartex" xmlns:cx5="http://schemas.microsoft.com/office/drawing/2016/5/11/chartex" xmlns:cx6="http://schemas.microsoft.com/office/drawing/2016/5/12/chartex" xmlns:cx7="http://schemas.microsoft.com/office/drawing/2016/5/13/chartex" xmlns:cx8="http://schemas.microsoft.com/office/drawing/2016/5/14/chartex" xmlns:mc="http://schemas.openxmlformats.org/markup-compatibility/2006" xmlns:aink="http://schemas.microsoft.com/office/drawing/2016/ink" xmlns:am3d="http://schemas.microsoft.com/office/drawing/2017/model3d" xmlns:o="urn:schemas-microsoft-com:office:office" xmlns:oel="http://schemas.microsoft.com/office/2019/extlst" xmlns:r="http://schemas.openxmlformats.org/officeDocument/2006/relationships" xmlns:m="http://schemas.openxmlformats.org/officeDocument/2006/math" xmlns:v="urn:schemas-microsoft-com:vml" xmlns:wp14="http://schemas.microsoft.com/office/word/2010/wordprocessingDrawing" xmlns:wp="http://schemas.openxmlformats.org/drawingml/2006/wordprocessingDrawing" xmlns:w10="urn:schemas-microsoft-com:office:word" xmlns:w="http://schemas.openxmlformats.org/wordprocessingml/2006/main" xmlns:w14="http://schemas.microsoft.com/office/word/2010/wordml" xmlns:w15="http://schemas.microsoft.com/office/word/2012/wordml" xmlns:w16cex="http://schemas.microsoft.com/office/word/2018/wordml/cex" xmlns:w16cid="http://schemas.microsoft.com/office/word/2016/wordml/cid" xmlns:w16="http://schemas.microsoft.com/office/word/2018/wordml" xmlns:w16sdtdh="http://schemas.microsoft.com/office/word/2020/wordml/sdtdatahash" xmlns:w16se="http://schemas.microsoft.com/office/word/2015/wordml/symex" xmlns:wpg="http://schemas.microsoft.com/office/word/2010/wordprocessingGroup" xmlns:wpi="http://schemas.microsoft.com/office/word/2010/wordprocessingInk" xmlns:wne="http://schemas.microsoft.com/office/word/2006/wordml" xmlns:wps="http://schemas.microsoft.com/office/word/2010/wordprocessingShape" mc:Ignorable="w14 w15 w16se w16cid w16 w16cex w16sdtdh wp14">
+<w:numbering xmlns:wpc="http://schemas.microsoft.com/office/word/2010/wordprocessingCanvas" xmlns:cx="http://schemas.microsoft.com/office/drawing/2014/chartex" xmlns:cx1="http://schemas.microsoft.com/office/drawing/2015/9/8/chartex" xmlns:cx2="http://schemas.microsoft.com/office/drawing/2015/10/21/chartex" xmlns:cx3="http://schemas.microsoft.com/office/drawing/2016/5/9/chartex" xmlns:cx4="http://schemas.microsoft.com/office/drawing/2016/5/10/chartex" xmlns:cx5="http://schemas.microsoft.com/office/drawing/2016/5/11/chartex" xmlns:cx6="http://schemas.microsoft.com/office/drawing/2016/5/12/chartex" xmlns:cx7="http://schemas.microsoft.com/office/drawing/2016/5/13/chartex" xmlns:cx8="http://schemas.microsoft.com/office/drawing/2016/5/14/chartex" xmlns:mc="http://schemas.openxmlformats.org/markup-compatibility/2006" xmlns:aink="http://schemas.microsoft.com/office/drawing/2016/ink" xmlns:am3d="http://schemas.microsoft.com/office/drawing/2017/model3d" xmlns:o="urn:schemas-microsoft-com:office:office" xmlns:oel="http://schemas.microsoft.com/office/2019/extlst" xmlns:r="http://schemas.openxmlformats.org/officeDocument/2006/relationships" xmlns:m="http://schemas.openxmlformats.org/officeDocument/2006/math" xmlns:v="urn:schemas-microsoft-com:vml" xmlns:wp14="http://schemas.microsoft.com/office/word/2010/wordprocessingDrawing" xmlns:wp="http://schemas.openxmlformats.org/drawingml/2006/wordprocessingDrawing" xmlns:w10="urn:schemas-microsoft-com:office:word" xmlns:w="http://schemas.openxmlformats.org/wordprocessingml/2006/main" xmlns:w14="http://schemas.microsoft.com/office/word/2010/wordml" xmlns:w15="http://schemas.microsoft.com/office/word/2012/wordml" xmlns:w16cex="http://schemas.microsoft.com/office/word/2018/wordml/cex" xmlns:w16cid="http://schemas.microsoft.com/office/word/2016/wordml/cid" xmlns:w16="http://schemas.microsoft.com/office/word/2018/wordml" xmlns:w16du="http://schemas.microsoft.com/office/word/2023/wordml/word16du" xmlns:w16sdtdh="http://schemas.microsoft.com/office/word/2020/wordml/sdtdatahash" xmlns:w16se="http://schemas.microsoft.com/office/word/2015/wordml/symex" xmlns:wpg="http://schemas.microsoft.com/office/word/2010/wordprocessingGroup" xmlns:wpi="http://schemas.microsoft.com/office/word/2010/wordprocessingInk" xmlns:wne="http://schemas.microsoft.com/office/word/2006/wordml" xmlns:wps="http://schemas.microsoft.com/office/word/2010/wordprocessingShape" mc:Ignorable="w14 w15 w16se w16cid w16 w16cex w16sdtdh w16du wp14">
   <w:abstractNum w:abstractNumId="0" w15:restartNumberingAfterBreak="0">
     <w:nsid w:val="0256519E"/>
     <w:multiLevelType w:val="multilevel"/>
@@ -21259,7 +21721,7 @@
 </file>
 
 <file path=word/styles.xml><?xml version="1.0" encoding="utf-8"?>
-<w:styles xmlns:mc="http://schemas.openxmlformats.org/markup-compatibility/2006" xmlns:r="http://schemas.openxmlformats.org/officeDocument/2006/relationships" xmlns:w="http://schemas.openxmlformats.org/wordprocessingml/2006/main" xmlns:w14="http://schemas.microsoft.com/office/word/2010/wordml" xmlns:w15="http://schemas.microsoft.com/office/word/2012/wordml" xmlns:w16cex="http://schemas.microsoft.com/office/word/2018/wordml/cex" xmlns:w16cid="http://schemas.microsoft.com/office/word/2016/wordml/cid" xmlns:w16="http://schemas.microsoft.com/office/word/2018/wordml" xmlns:w16sdtdh="http://schemas.microsoft.com/office/word/2020/wordml/sdtdatahash" xmlns:w16se="http://schemas.microsoft.com/office/word/2015/wordml/symex" mc:Ignorable="w14 w15 w16se w16cid w16 w16cex w16sdtdh">
+<w:styles xmlns:mc="http://schemas.openxmlformats.org/markup-compatibility/2006" xmlns:r="http://schemas.openxmlformats.org/officeDocument/2006/relationships" xmlns:w="http://schemas.openxmlformats.org/wordprocessingml/2006/main" xmlns:w14="http://schemas.microsoft.com/office/word/2010/wordml" xmlns:w15="http://schemas.microsoft.com/office/word/2012/wordml" xmlns:w16cex="http://schemas.microsoft.com/office/word/2018/wordml/cex" xmlns:w16cid="http://schemas.microsoft.com/office/word/2016/wordml/cid" xmlns:w16="http://schemas.microsoft.com/office/word/2018/wordml" xmlns:w16du="http://schemas.microsoft.com/office/word/2023/wordml/word16du" xmlns:w16sdtdh="http://schemas.microsoft.com/office/word/2020/wordml/sdtdatahash" xmlns:w16se="http://schemas.microsoft.com/office/word/2015/wordml/symex" mc:Ignorable="w14 w15 w16se w16cid w16 w16cex w16sdtdh w16du">
   <w:docDefaults>
     <w:rPrDefault>
       <w:rPr>
@@ -21710,7 +22172,6 @@
     <w:next w:val="Normal"/>
     <w:link w:val="Ttulo3Char"/>
     <w:uiPriority w:val="9"/>
-    <w:semiHidden/>
     <w:unhideWhenUsed/>
     <w:qFormat/>
     <w:rsid w:val="00FD6D72"/>
@@ -21862,6 +22323,7 @@
   <w:style w:type="character" w:default="1" w:styleId="Fontepargpadro">
     <w:name w:val="Default Paragraph Font"/>
     <w:uiPriority w:val="1"/>
+    <w:semiHidden/>
     <w:unhideWhenUsed/>
   </w:style>
   <w:style w:type="table" w:default="1" w:styleId="Tabelanormal">
@@ -21917,7 +22379,6 @@
     <w:basedOn w:val="Fontepargpadro"/>
     <w:link w:val="Ttulo3"/>
     <w:uiPriority w:val="9"/>
-    <w:semiHidden/>
     <w:rsid w:val="00FD6D72"/>
     <w:rPr>
       <w:rFonts w:eastAsiaTheme="majorEastAsia" w:cstheme="majorBidi"/>

</xml_diff>